<commit_message>
draft of LCD report
</commit_message>
<xml_diff>
--- a/writing/LCD report/2.2.3_indicator_2025.docx
+++ b/writing/LCD report/2.2.3_indicator_2025.docx
@@ -50,13 +50,37 @@
           <w:i/>
           <w:iCs/>
         </w:rPr>
-        <w:t xml:space="preserve"> The proportion of urban centers with at least moderate or better levels of greenness increased from 13% to 17% from 2022 to 2023 in countries with the lowest HDI (Human Development Index). </w:t>
+        <w:t xml:space="preserve"> </w:t>
+      </w:r>
+      <w:r>
+        <w:rPr>
+          <w:rFonts w:ascii="Helvetica" w:hAnsi="Helvetica"/>
+          <w:i/>
+          <w:iCs/>
+        </w:rPr>
+        <w:t>Globally, urban greenspace has remained stable over the past decade. However, peak-season NDVI has varied substantially across individual cities</w:t>
+      </w:r>
+      <w:r>
+        <w:rPr>
+          <w:rFonts w:ascii="Helvetica" w:hAnsi="Helvetica"/>
+          <w:i/>
+          <w:iCs/>
+        </w:rPr>
+        <w:t>.</w:t>
+      </w:r>
+      <w:r>
+        <w:rPr>
+          <w:rFonts w:ascii="Helvetica" w:hAnsi="Helvetica"/>
+          <w:i/>
+          <w:iCs/>
+        </w:rPr>
+        <w:t xml:space="preserve"> In 2024, greenspace increased slightly from the 2015-2020 average (0.2%), worldwide, with individual city changes ranging from -34% to +69%.  </w:t>
       </w:r>
     </w:p>
     <w:p>
       <w:pPr>
         <w:rPr>
-          <w:rFonts w:ascii="Helvetica" w:hAnsi="Helvetica"/>
+          <w:rFonts w:ascii="Helvetica" w:hAnsi="Helvetica" w:cstheme="majorBidi"/>
         </w:rPr>
       </w:pPr>
       <w:r>
@@ -194,157 +218,103 @@
         <w:rPr>
           <w:rFonts w:ascii="Helvetica" w:hAnsi="Helvetica" w:cstheme="majorBidi"/>
         </w:rPr>
-        <w:t>Global</w:t>
-      </w:r>
-      <w:r>
-        <w:rPr>
-          <w:rFonts w:ascii="Helvetica" w:hAnsi="Helvetica" w:cstheme="majorBidi"/>
-        </w:rPr>
-        <w:t xml:space="preserve"> average NDVI has remained at 0.34 since 2015</w:t>
-      </w:r>
-      <w:r>
-        <w:rPr>
-          <w:rFonts w:ascii="Helvetica" w:hAnsi="Helvetica" w:cstheme="majorBidi"/>
-        </w:rPr>
-        <w:t>, however, a</w:t>
-      </w:r>
-      <w:r>
-        <w:rPr>
-          <w:rFonts w:ascii="Helvetica" w:hAnsi="Helvetica" w:cstheme="majorBidi"/>
-        </w:rPr>
-        <w:t xml:space="preserve">verage levels and time trends </w:t>
-      </w:r>
-      <w:r>
-        <w:rPr>
-          <w:rFonts w:ascii="Helvetica" w:hAnsi="Helvetica" w:cstheme="majorBidi"/>
-        </w:rPr>
-        <w:t xml:space="preserve">can </w:t>
-      </w:r>
-      <w:r>
-        <w:rPr>
-          <w:rFonts w:ascii="Helvetica" w:hAnsi="Helvetica" w:cstheme="majorBidi"/>
-        </w:rPr>
-        <w:t xml:space="preserve">vary non-linearly by HDI level, WHO region, </w:t>
-      </w:r>
-      <w:r>
-        <w:rPr>
-          <w:rFonts w:ascii="Helvetica" w:hAnsi="Helvetica" w:cstheme="majorBidi"/>
-        </w:rPr>
-        <w:t xml:space="preserve">Lancet countdown </w:t>
-      </w:r>
-      <w:r>
-        <w:rPr>
-          <w:rFonts w:ascii="Helvetica" w:hAnsi="Helvetica" w:cstheme="majorBidi"/>
-        </w:rPr>
-        <w:t>region, and climate regions (see appendix). 3</w:t>
-      </w:r>
-      <w:r>
-        <w:rPr>
-          <w:rFonts w:ascii="Helvetica" w:hAnsi="Helvetica" w:cstheme="majorBidi"/>
-        </w:rPr>
-        <w:t>3</w:t>
-      </w:r>
-      <w:r>
-        <w:rPr>
-          <w:rFonts w:ascii="Helvetica" w:hAnsi="Helvetica" w:cstheme="majorBidi"/>
-        </w:rPr>
-        <w:t>% (</w:t>
-      </w:r>
-      <w:r>
-        <w:rPr>
-          <w:rFonts w:ascii="Helvetica" w:hAnsi="Helvetica" w:cstheme="majorBidi"/>
-        </w:rPr>
-        <w:t>a reduction from 36% in 2022</w:t>
-      </w:r>
-      <w:r>
-        <w:rPr>
-          <w:rFonts w:ascii="Helvetica" w:hAnsi="Helvetica" w:cstheme="majorBidi"/>
-        </w:rPr>
-        <w:t xml:space="preserve">) of </w:t>
-      </w:r>
-      <w:r>
-        <w:rPr>
-          <w:rFonts w:ascii="Helvetica" w:hAnsi="Helvetica" w:cstheme="majorBidi"/>
-        </w:rPr>
-        <w:t>urban centers</w:t>
-      </w:r>
-      <w:r>
-        <w:rPr>
-          <w:rFonts w:ascii="Helvetica" w:hAnsi="Helvetica" w:cstheme="majorBidi"/>
-        </w:rPr>
-        <w:t xml:space="preserve"> in very high HDI countries had at least moderate levels of greenness, vs 18% in high</w:t>
-      </w:r>
-      <w:r>
-        <w:rPr>
-          <w:rFonts w:ascii="Helvetica" w:hAnsi="Helvetica" w:cstheme="majorBidi"/>
-        </w:rPr>
-        <w:t>, 41</w:t>
-      </w:r>
-      <w:r>
-        <w:rPr>
-          <w:rFonts w:ascii="Helvetica" w:hAnsi="Helvetica" w:cstheme="majorBidi"/>
-        </w:rPr>
-        <w:t>% in medium</w:t>
-      </w:r>
-      <w:r>
-        <w:rPr>
-          <w:rFonts w:ascii="Helvetica" w:hAnsi="Helvetica" w:cstheme="majorBidi"/>
-        </w:rPr>
-        <w:t xml:space="preserve"> (an increase from 36% in 2022),</w:t>
-      </w:r>
-      <w:r>
-        <w:rPr>
-          <w:rFonts w:ascii="Helvetica" w:hAnsi="Helvetica" w:cstheme="majorBidi"/>
-        </w:rPr>
-        <w:t xml:space="preserve"> and 1</w:t>
-      </w:r>
-      <w:r>
-        <w:rPr>
-          <w:rFonts w:ascii="Helvetica" w:hAnsi="Helvetica" w:cstheme="majorBidi"/>
-        </w:rPr>
-        <w:t>7</w:t>
-      </w:r>
-      <w:r>
-        <w:rPr>
-          <w:rFonts w:ascii="Helvetica" w:hAnsi="Helvetica" w:cstheme="majorBidi"/>
-        </w:rPr>
-        <w:t>% in low HDI countrie</w:t>
-      </w:r>
-      <w:r>
-        <w:rPr>
-          <w:rFonts w:ascii="Helvetica" w:hAnsi="Helvetica" w:cstheme="majorBidi"/>
-        </w:rPr>
-        <w:t>s (an increase from 13% in 2022</w:t>
-      </w:r>
-      <w:r>
-        <w:rPr>
-          <w:rFonts w:ascii="Helvetica" w:hAnsi="Helvetica" w:cstheme="majorBidi"/>
-        </w:rPr>
-        <w:t>, see Figure 2</w:t>
-      </w:r>
-      <w:r>
-        <w:rPr>
-          <w:rFonts w:ascii="Helvetica" w:hAnsi="Helvetica" w:cstheme="majorBidi"/>
-        </w:rPr>
-        <w:t>)</w:t>
-      </w:r>
-      <w:r>
-        <w:rPr>
-          <w:rFonts w:ascii="Helvetica" w:hAnsi="Helvetica" w:cstheme="majorBidi"/>
-        </w:rPr>
-        <w:t>. The Eastern Mediterranean WHO region exhibited the lowest peak NDVI for all years</w:t>
-      </w:r>
-      <w:r>
-        <w:rPr>
-          <w:rFonts w:ascii="Helvetica" w:hAnsi="Helvetica" w:cstheme="majorBidi"/>
-        </w:rPr>
-        <w:t>, with the highest in the Southeast Asia region</w:t>
-      </w:r>
-      <w:r>
-        <w:rPr>
-          <w:rFonts w:ascii="Helvetica" w:hAnsi="Helvetica" w:cstheme="majorBidi"/>
-        </w:rPr>
-        <w:t>. Amongst the Lancet Countdown country groupings, the Africa and South and Central America regions had the lowest peak NDVI.</w:t>
+        <w:t>G</w:t>
+      </w:r>
+      <w:r>
+        <w:rPr>
+          <w:rFonts w:ascii="Helvetica" w:hAnsi="Helvetica" w:cstheme="majorBidi"/>
+        </w:rPr>
+        <w:t>lob</w:t>
+      </w:r>
+      <w:r>
+        <w:rPr>
+          <w:rFonts w:ascii="Helvetica" w:hAnsi="Helvetica" w:cstheme="majorBidi"/>
+        </w:rPr>
+        <w:t xml:space="preserve">al population-weighted peak-season </w:t>
+      </w:r>
+      <w:r>
+        <w:rPr>
+          <w:rFonts w:ascii="Helvetica" w:hAnsi="Helvetica" w:cstheme="majorBidi"/>
+        </w:rPr>
+        <w:t xml:space="preserve">NDVI has remained </w:t>
+      </w:r>
+      <w:r>
+        <w:rPr>
+          <w:rFonts w:ascii="Helvetica" w:hAnsi="Helvetica" w:cstheme="majorBidi"/>
+        </w:rPr>
+        <w:t>the same since 2015 (0.28). While NDVI has remained stable over the past decade on a global, and even regional, scale</w:t>
+      </w:r>
+      <w:r>
+        <w:rPr>
+          <w:rFonts w:ascii="Helvetica" w:hAnsi="Helvetica" w:cstheme="majorBidi"/>
+        </w:rPr>
+        <w:t>,</w:t>
+      </w:r>
+      <w:r>
+        <w:rPr>
+          <w:rFonts w:ascii="Helvetica" w:hAnsi="Helvetica" w:cstheme="majorBidi"/>
+        </w:rPr>
+        <w:t xml:space="preserve"> 2024 brought large changes in greenness across individual cities, with NDVI diverging from 2015-2020 levels by as much as -34% to +69%. </w:t>
+      </w:r>
+      <w:r>
+        <w:rPr>
+          <w:rFonts w:ascii="Helvetica" w:hAnsi="Helvetica" w:cstheme="majorBidi"/>
+        </w:rPr>
+        <w:t>On average, cities with “Very High” and “High” Human Development Indices (HDI) experienced slight increases in NDVI in 2024 (+1.6%), while those with “Medium” and “Low” indices experienced slight decreases (-2.1% and -1.7%, respectively). However, there was a large spread within each HDI category</w:t>
+      </w:r>
+      <w:r>
+        <w:rPr>
+          <w:rFonts w:ascii="Helvetica" w:hAnsi="Helvetica" w:cstheme="majorBidi"/>
+        </w:rPr>
+        <w:t xml:space="preserve">. </w:t>
+      </w:r>
+      <w:r>
+        <w:rPr>
+          <w:rFonts w:ascii="Helvetica" w:hAnsi="Helvetica" w:cstheme="majorBidi"/>
+        </w:rPr>
+        <w:t xml:space="preserve">Amongst the Lancet Countdown country groupings, the </w:t>
+      </w:r>
+      <w:r>
+        <w:rPr>
+          <w:rFonts w:ascii="Helvetica" w:hAnsi="Helvetica" w:cstheme="majorBidi"/>
+        </w:rPr>
+        <w:t>South and Central America</w:t>
+      </w:r>
+      <w:r>
+        <w:rPr>
+          <w:rFonts w:ascii="Helvetica" w:hAnsi="Helvetica" w:cstheme="majorBidi"/>
+        </w:rPr>
+        <w:t xml:space="preserve">, </w:t>
+      </w:r>
+      <w:r>
+        <w:rPr>
+          <w:rFonts w:ascii="Helvetica" w:hAnsi="Helvetica" w:cstheme="majorBidi"/>
+        </w:rPr>
+        <w:t>Africa</w:t>
+      </w:r>
+      <w:r>
+        <w:rPr>
+          <w:rFonts w:ascii="Helvetica" w:hAnsi="Helvetica" w:cstheme="majorBidi"/>
+        </w:rPr>
+        <w:t>, and Asia</w:t>
+      </w:r>
+      <w:r>
+        <w:rPr>
+          <w:rFonts w:ascii="Helvetica" w:hAnsi="Helvetica" w:cstheme="majorBidi"/>
+        </w:rPr>
+        <w:t xml:space="preserve"> regions had the lowest peak NDVI</w:t>
+      </w:r>
+      <w:r>
+        <w:rPr>
+          <w:rFonts w:ascii="Helvetica" w:hAnsi="Helvetica" w:cstheme="majorBidi"/>
+        </w:rPr>
+        <w:t xml:space="preserve"> across all years</w:t>
+      </w:r>
+      <w:r>
+        <w:rPr>
+          <w:rFonts w:ascii="Helvetica" w:hAnsi="Helvetica" w:cstheme="majorBidi"/>
+        </w:rPr>
+        <w:t>.</w:t>
       </w:r>
     </w:p>
     <w:p>
@@ -400,7 +370,6 @@
         <w:rPr>
           <w:noProof/>
         </w:rPr>
-        <w:lastRenderedPageBreak/>
         <w:drawing>
           <wp:inline distT="0" distB="0" distL="0" distR="0" wp14:anchorId="6411244B" wp14:editId="3FA540DC">
             <wp:extent cx="5943600" cy="5943600"/>
@@ -461,7 +430,13 @@
         <w:fldChar w:fldCharType="end"/>
       </w:r>
       <w:r>
-        <w:t>: Urban greenness in urban centers with more than 500,000 inhabitants in 202</w:t>
+        <w:t xml:space="preserve">: </w:t>
+      </w:r>
+      <w:r>
+        <w:t>Level of u</w:t>
+      </w:r>
+      <w:r>
+        <w:t>rban greenness in urban centers with more than 500,000 inhabitants in 202</w:t>
       </w:r>
       <w:r>
         <w:t>4 (Panel A)</w:t>
@@ -1810,10 +1785,10 @@
   </w:font>
   <w:font w:name="Wingdings">
     <w:panose1 w:val="05000000000000000000"/>
-    <w:charset w:val="02"/>
-    <w:family w:val="auto"/>
+    <w:charset w:val="4D"/>
+    <w:family w:val="decorative"/>
     <w:pitch w:val="variable"/>
-    <w:sig w:usb0="00000000" w:usb1="10000000" w:usb2="00000000" w:usb3="00000000" w:csb0="80000000" w:csb1="00000000"/>
+    <w:sig w:usb0="00000003" w:usb1="00000000" w:usb2="00000000" w:usb3="00000000" w:csb0="80000001" w:csb1="00000000"/>
   </w:font>
   <w:font w:name="Calibri">
     <w:panose1 w:val="020F0502020204030204"/>
@@ -1849,6 +1824,7 @@
     <w:panose1 w:val="020B0604020202020204"/>
     <w:charset w:val="00"/>
     <w:family w:val="roman"/>
+    <w:notTrueType/>
     <w:pitch w:val="default"/>
     <w:sig w:usb0="00000003" w:usb1="00000000" w:usb2="00000000" w:usb3="00000000" w:csb0="00000001" w:csb1="00000000"/>
   </w:font>
@@ -1901,11 +1877,11 @@
   <w:rsids>
     <w:rsidRoot w:val="002B18F9"/>
     <w:rsid w:val="002B18F9"/>
+    <w:rsid w:val="00334432"/>
     <w:rsid w:val="003E1A21"/>
     <w:rsid w:val="008143ED"/>
     <w:rsid w:val="008177FA"/>
     <w:rsid w:val="00AA22BC"/>
-    <w:rsid w:val="00DE0D46"/>
     <w:rsid w:val="00E1732B"/>
     <w:rsid w:val="00E7682A"/>
   </w:rsids>

</xml_diff>